<commit_message>
cambios varios, agregados de facultades
</commit_message>
<xml_diff>
--- a/modelosuh/modelofacing.docx
+++ b/modelosuh/modelofacing.docx
@@ -18,12 +18,30 @@
         </w:rPr>
         <w:t xml:space="preserve">CERTIFICO que los presentes programas que constan de </w:t>
       </w:r>
-      <w:r>
-        <w:rPr>
-          <w:rFonts w:ascii="Times New Roman" w:hAnsi="Times New Roman" w:cs="Times New Roman"/>
-          <w:lang w:val="es-ES"/>
-        </w:rPr>
-        <w:t>{{ numfolios }}</w:t>
+      <w:proofErr w:type="gramStart"/>
+      <w:r>
+        <w:rPr>
+          <w:rFonts w:ascii="Times New Roman" w:hAnsi="Times New Roman" w:cs="Times New Roman"/>
+          <w:lang w:val="es-ES"/>
+        </w:rPr>
+        <w:t xml:space="preserve">{{ </w:t>
+      </w:r>
+      <w:proofErr w:type="spellStart"/>
+      <w:r>
+        <w:rPr>
+          <w:rFonts w:ascii="Times New Roman" w:hAnsi="Times New Roman" w:cs="Times New Roman"/>
+          <w:lang w:val="es-ES"/>
+        </w:rPr>
+        <w:t>numfolios</w:t>
+      </w:r>
+      <w:proofErr w:type="spellEnd"/>
+      <w:proofErr w:type="gramEnd"/>
+      <w:r>
+        <w:rPr>
+          <w:rFonts w:ascii="Times New Roman" w:hAnsi="Times New Roman" w:cs="Times New Roman"/>
+          <w:lang w:val="es-ES"/>
+        </w:rPr>
+        <w:t xml:space="preserve"> }}</w:t>
       </w:r>
       <w:r>
         <w:rPr>
@@ -37,7 +55,23 @@
           <w:rFonts w:ascii="Times New Roman" w:hAnsi="Times New Roman" w:cs="Times New Roman"/>
           <w:lang w:val="es-ES"/>
         </w:rPr>
-        <w:t>{{ foliosletras }}</w:t>
+        <w:t xml:space="preserve">{{ </w:t>
+      </w:r>
+      <w:proofErr w:type="spellStart"/>
+      <w:r>
+        <w:rPr>
+          <w:rFonts w:ascii="Times New Roman" w:hAnsi="Times New Roman" w:cs="Times New Roman"/>
+          <w:lang w:val="es-ES"/>
+        </w:rPr>
+        <w:t>foliosletras</w:t>
+      </w:r>
+      <w:proofErr w:type="spellEnd"/>
+      <w:r>
+        <w:rPr>
+          <w:rFonts w:ascii="Times New Roman" w:hAnsi="Times New Roman" w:cs="Times New Roman"/>
+          <w:lang w:val="es-ES"/>
+        </w:rPr>
+        <w:t xml:space="preserve"> }}</w:t>
       </w:r>
       <w:r>
         <w:rPr>
@@ -51,7 +85,23 @@
           <w:rFonts w:ascii="Times New Roman" w:hAnsi="Times New Roman" w:cs="Times New Roman"/>
           <w:lang w:val="es-ES"/>
         </w:rPr>
-        <w:t>{{ asigLineas }}</w:t>
+        <w:t xml:space="preserve">{{ </w:t>
+      </w:r>
+      <w:proofErr w:type="spellStart"/>
+      <w:r>
+        <w:rPr>
+          <w:rFonts w:ascii="Times New Roman" w:hAnsi="Times New Roman" w:cs="Times New Roman"/>
+          <w:lang w:val="es-ES"/>
+        </w:rPr>
+        <w:t>asigLineas</w:t>
+      </w:r>
+      <w:proofErr w:type="spellEnd"/>
+      <w:r>
+        <w:rPr>
+          <w:rFonts w:ascii="Times New Roman" w:hAnsi="Times New Roman" w:cs="Times New Roman"/>
+          <w:lang w:val="es-ES"/>
+        </w:rPr>
+        <w:t xml:space="preserve"> }}</w:t>
       </w:r>
       <w:r>
         <w:rPr>
@@ -82,7 +132,15 @@
           <w:rFonts w:ascii="Times New Roman" w:hAnsi="Times New Roman" w:cs="Times New Roman"/>
           <w:lang w:val="es-ES"/>
         </w:rPr>
-        <w:t>r asig</w:t>
+        <w:t xml:space="preserve">r </w:t>
+      </w:r>
+      <w:proofErr w:type="spellStart"/>
+      <w:r>
+        <w:rPr>
+          <w:rFonts w:ascii="Times New Roman" w:hAnsi="Times New Roman" w:cs="Times New Roman"/>
+          <w:lang w:val="es-ES"/>
+        </w:rPr>
+        <w:t>asig</w:t>
       </w:r>
       <w:r>
         <w:rPr>
@@ -91,6 +149,7 @@
         </w:rPr>
         <w:t>List</w:t>
       </w:r>
+      <w:proofErr w:type="spellEnd"/>
       <w:r>
         <w:rPr>
           <w:rFonts w:ascii="Times New Roman" w:hAnsi="Times New Roman" w:cs="Times New Roman"/>
@@ -177,12 +236,21 @@
         </w:rPr>
         <w:t xml:space="preserve"> </w:t>
       </w:r>
-      <w:r>
-        <w:rPr>
-          <w:rFonts w:ascii="Times New Roman" w:hAnsi="Times New Roman" w:cs="Times New Roman"/>
-          <w:lang w:val="es-ES"/>
-        </w:rPr>
-        <w:t>{{ sexo }}</w:t>
+      <w:proofErr w:type="gramStart"/>
+      <w:r>
+        <w:rPr>
+          <w:rFonts w:ascii="Times New Roman" w:hAnsi="Times New Roman" w:cs="Times New Roman"/>
+          <w:lang w:val="es-ES"/>
+        </w:rPr>
+        <w:t>{{ sexo</w:t>
+      </w:r>
+      <w:proofErr w:type="gramEnd"/>
+      <w:r>
+        <w:rPr>
+          <w:rFonts w:ascii="Times New Roman" w:hAnsi="Times New Roman" w:cs="Times New Roman"/>
+          <w:lang w:val="es-ES"/>
+        </w:rPr>
+        <w:t xml:space="preserve"> }}</w:t>
       </w:r>
       <w:r>
         <w:rPr>
@@ -231,7 +299,23 @@
           <w:rFonts w:ascii="Times New Roman" w:hAnsi="Times New Roman" w:cs="Times New Roman"/>
           <w:lang w:val="es-ES"/>
         </w:rPr>
-        <w:t>{{ dni }}</w:t>
+        <w:t xml:space="preserve">{{ </w:t>
+      </w:r>
+      <w:proofErr w:type="spellStart"/>
+      <w:r>
+        <w:rPr>
+          <w:rFonts w:ascii="Times New Roman" w:hAnsi="Times New Roman" w:cs="Times New Roman"/>
+          <w:lang w:val="es-ES"/>
+        </w:rPr>
+        <w:t>dni</w:t>
+      </w:r>
+      <w:proofErr w:type="spellEnd"/>
+      <w:r>
+        <w:rPr>
+          <w:rFonts w:ascii="Times New Roman" w:hAnsi="Times New Roman" w:cs="Times New Roman"/>
+          <w:lang w:val="es-ES"/>
+        </w:rPr>
+        <w:t xml:space="preserve"> }}</w:t>
       </w:r>
       <w:r>
         <w:rPr>
@@ -245,7 +329,23 @@
           <w:rFonts w:ascii="Times New Roman" w:hAnsi="Times New Roman" w:cs="Times New Roman"/>
           <w:lang w:val="es-ES"/>
         </w:rPr>
-        <w:t>{{ finalLineas }}</w:t>
+        <w:t xml:space="preserve">{{ </w:t>
+      </w:r>
+      <w:proofErr w:type="spellStart"/>
+      <w:r>
+        <w:rPr>
+          <w:rFonts w:ascii="Times New Roman" w:hAnsi="Times New Roman" w:cs="Times New Roman"/>
+          <w:lang w:val="es-ES"/>
+        </w:rPr>
+        <w:t>finalLineas</w:t>
+      </w:r>
+      <w:proofErr w:type="spellEnd"/>
+      <w:r>
+        <w:rPr>
+          <w:rFonts w:ascii="Times New Roman" w:hAnsi="Times New Roman" w:cs="Times New Roman"/>
+          <w:lang w:val="es-ES"/>
+        </w:rPr>
+        <w:t xml:space="preserve"> }}</w:t>
       </w:r>
       <w:r>
         <w:rPr>
@@ -259,7 +359,23 @@
           <w:rFonts w:ascii="Times New Roman" w:hAnsi="Times New Roman" w:cs="Times New Roman"/>
           <w:lang w:val="es-ES"/>
         </w:rPr>
-        <w:t>{{ fechaylugar }}</w:t>
+        <w:t xml:space="preserve">{{ </w:t>
+      </w:r>
+      <w:proofErr w:type="spellStart"/>
+      <w:r>
+        <w:rPr>
+          <w:rFonts w:ascii="Times New Roman" w:hAnsi="Times New Roman" w:cs="Times New Roman"/>
+          <w:lang w:val="es-ES"/>
+        </w:rPr>
+        <w:t>fechaylugar</w:t>
+      </w:r>
+      <w:proofErr w:type="spellEnd"/>
+      <w:r>
+        <w:rPr>
+          <w:rFonts w:ascii="Times New Roman" w:hAnsi="Times New Roman" w:cs="Times New Roman"/>
+          <w:lang w:val="es-ES"/>
+        </w:rPr>
+        <w:t xml:space="preserve"> }}</w:t>
       </w:r>
     </w:p>
     <w:p>
@@ -295,6 +411,7 @@
       <w:r>
         <w:rPr>
           <w:rFonts w:ascii="Times New Roman" w:hAnsi="Times New Roman" w:cs="Times New Roman"/>
+          <w:noProof/>
           <w:lang w:val="es-ES"/>
         </w:rPr>
         <w:drawing>

</xml_diff>